<commit_message>
Minor changes for the novel CINT the Space Fleet
</commit_message>
<xml_diff>
--- a/DestroyerIGN/CINT the Space Fleet Hecate2 (未配乐).docx
+++ b/DestroyerIGN/CINT the Space Fleet Hecate2 (未配乐).docx
@@ -187,9 +187,6 @@
     <w:p>
       <w:pPr>
         <w:ind w:firstLine="420"/>
-        <w:rPr>
-          <w:rFonts w:hint="eastAsia"/>
-        </w:rPr>
       </w:pPr>
       <w:r>
         <w:rPr>
@@ -238,8 +235,6 @@
         </w:rPr>
         <w:t>软件来看！本文有注释和插图。</w:t>
       </w:r>
-      <w:bookmarkStart w:id="0" w:name="_GoBack"/>
-      <w:bookmarkEnd w:id="0"/>
     </w:p>
     <w:p/>
     <w:p/>
@@ -14695,7 +14690,19 @@
         <w:rPr>
           <w:rFonts w:hint="eastAsia"/>
         </w:rPr>
-        <w:t>，只剩呼呼的风声</w:t>
+        <w:t>，只</w:t>
+      </w:r>
+      <w:r>
+        <w:rPr>
+          <w:rFonts w:hint="eastAsia"/>
+        </w:rPr>
+        <w:t>听到</w:t>
+      </w:r>
+      <w:r>
+        <w:rPr>
+          <w:rFonts w:hint="eastAsia"/>
+        </w:rPr>
+        <w:t>呼呼的风声</w:t>
       </w:r>
       <w:r>
         <w:rPr>
@@ -20593,9 +20600,6 @@
     <w:p>
       <w:pPr>
         <w:ind w:firstLineChars="202" w:firstLine="424"/>
-        <w:rPr>
-          <w:rFonts w:hint="eastAsia"/>
-        </w:rPr>
       </w:pPr>
       <w:r>
         <w:rPr>
@@ -21631,9 +21635,6 @@
     <w:p>
       <w:pPr>
         <w:ind w:firstLineChars="202" w:firstLine="424"/>
-        <w:rPr>
-          <w:rFonts w:hint="eastAsia"/>
-        </w:rPr>
       </w:pPr>
       <w:r>
         <w:rPr>
@@ -21925,9 +21926,6 @@
     <w:p>
       <w:pPr>
         <w:ind w:firstLineChars="202" w:firstLine="424"/>
-        <w:rPr>
-          <w:rFonts w:hint="eastAsia"/>
-        </w:rPr>
       </w:pPr>
       <w:r>
         <w:rPr>
@@ -21953,9 +21951,6 @@
     <w:p>
       <w:pPr>
         <w:ind w:firstLineChars="202" w:firstLine="424"/>
-        <w:rPr>
-          <w:rFonts w:hint="eastAsia"/>
-        </w:rPr>
       </w:pPr>
       <w:r>
         <w:rPr>
@@ -22070,9 +22065,6 @@
     <w:p>
       <w:pPr>
         <w:ind w:firstLineChars="202" w:firstLine="426"/>
-        <w:rPr>
-          <w:rFonts w:hint="eastAsia"/>
-        </w:rPr>
       </w:pPr>
       <w:r>
         <w:rPr>
@@ -22092,9 +22084,6 @@
     <w:p>
       <w:pPr>
         <w:ind w:firstLineChars="202" w:firstLine="424"/>
-        <w:rPr>
-          <w:rFonts w:hint="eastAsia"/>
-        </w:rPr>
       </w:pPr>
       <w:r>
         <w:rPr>
@@ -22119,9 +22108,6 @@
     <w:p>
       <w:pPr>
         <w:ind w:firstLineChars="202" w:firstLine="424"/>
-        <w:rPr>
-          <w:rFonts w:hint="eastAsia"/>
-        </w:rPr>
       </w:pPr>
       <w:r>
         <w:rPr>
@@ -22147,9 +22133,6 @@
     <w:p>
       <w:pPr>
         <w:ind w:firstLineChars="202" w:firstLine="426"/>
-        <w:rPr>
-          <w:rFonts w:hint="eastAsia"/>
-        </w:rPr>
       </w:pPr>
       <w:r>
         <w:rPr>
@@ -22163,13 +22146,7 @@
         <w:rPr>
           <w:rFonts w:hint="eastAsia"/>
         </w:rPr>
-        <w:t>是怎么把我背回来的</w:t>
-      </w:r>
-      <w:r>
-        <w:rPr>
-          <w:rFonts w:hint="eastAsia"/>
-        </w:rPr>
-        <w:t>？</w:t>
+        <w:t>是怎么把我背回来的？</w:t>
       </w:r>
     </w:p>
     <w:p>
@@ -22279,9 +22256,6 @@
     <w:p>
       <w:pPr>
         <w:ind w:firstLineChars="202" w:firstLine="424"/>
-        <w:rPr>
-          <w:rFonts w:hint="eastAsia"/>
-        </w:rPr>
       </w:pPr>
       <w:r>
         <w:rPr>
@@ -22573,11 +22547,6 @@
       </w:r>
     </w:p>
     <w:p>
-      <w:pPr>
-        <w:rPr>
-          <w:rFonts w:hint="eastAsia"/>
-        </w:rPr>
-      </w:pPr>
       <w:r>
         <w:rPr>
           <w:rFonts w:hint="eastAsia"/>
@@ -22588,9 +22557,6 @@
     <w:p>
       <w:pPr>
         <w:ind w:firstLineChars="202" w:firstLine="424"/>
-        <w:rPr>
-          <w:rFonts w:hint="eastAsia"/>
-        </w:rPr>
       </w:pPr>
       <w:r>
         <w:rPr>
@@ -22628,9 +22594,6 @@
     <w:p>
       <w:pPr>
         <w:ind w:firstLineChars="202" w:firstLine="424"/>
-        <w:rPr>
-          <w:rFonts w:hint="eastAsia"/>
-        </w:rPr>
       </w:pPr>
       <w:r>
         <w:rPr>
@@ -22809,9 +22772,6 @@
     <w:p>
       <w:pPr>
         <w:ind w:firstLineChars="202" w:firstLine="424"/>
-        <w:rPr>
-          <w:rFonts w:hint="eastAsia"/>
-        </w:rPr>
       </w:pPr>
       <w:r>
         <w:rPr>
@@ -23606,6 +23566,12 @@
         <w:rPr>
           <w:rFonts w:hint="eastAsia"/>
         </w:rPr>
+        <w:t>/*</w:t>
+      </w:r>
+      <w:r>
+        <w:rPr>
+          <w:rFonts w:hint="eastAsia"/>
+        </w:rPr>
         <w:t>欲望</w:t>
       </w:r>
       <w:r>
@@ -23660,6 +23626,14 @@
         <w:rPr>
           <w:rFonts w:hint="eastAsia"/>
         </w:rPr>
+        <w:t>*/</w:t>
+      </w:r>
+      <w:bookmarkStart w:id="0" w:name="_GoBack"/>
+      <w:bookmarkEnd w:id="0"/>
+      <w:r>
+        <w:rPr>
+          <w:rFonts w:hint="eastAsia"/>
+        </w:rPr>
         <w:t>铁链一直绑在历史的车轮上，</w:t>
       </w:r>
       <w:r>
@@ -23765,11 +23739,6 @@
       </w:r>
     </w:p>
     <w:p>
-      <w:pPr>
-        <w:rPr>
-          <w:rFonts w:hint="eastAsia"/>
-        </w:rPr>
-      </w:pPr>
       <w:r>
         <w:rPr>
           <w:rFonts w:hint="eastAsia"/>
@@ -23817,9 +23786,6 @@
     <w:p>
       <w:pPr>
         <w:ind w:firstLineChars="202" w:firstLine="424"/>
-        <w:rPr>
-          <w:rFonts w:hint="eastAsia"/>
-        </w:rPr>
       </w:pPr>
       <w:r>
         <w:rPr>
@@ -25604,7 +25570,7 @@
 </file>
 
 <file path=customXml/itemProps1.xml><?xml version="1.0" encoding="utf-8"?>
-<ds:datastoreItem xmlns:ds="http://schemas.openxmlformats.org/officeDocument/2006/customXml" ds:itemID="{EA2CBAB5-96B7-4804-B57C-1D4A6F170F05}">
+<ds:datastoreItem xmlns:ds="http://schemas.openxmlformats.org/officeDocument/2006/customXml" ds:itemID="{34592578-79DD-44B9-A9BB-2076BDEDC1DD}">
   <ds:schemaRefs>
     <ds:schemaRef ds:uri="http://schemas.openxmlformats.org/officeDocument/2006/bibliography"/>
   </ds:schemaRefs>

</xml_diff>